<commit_message>
Update Chapter 4-Analysis and Findings.docx
Accepted some of the comments from Mali and Jim
</commit_message>
<xml_diff>
--- a/Chapter 4-Analysis and Findings.docx
+++ b/Chapter 4-Analysis and Findings.docx
@@ -23,676 +23,303 @@
       <w:pPr>
         <w:jc w:val="both"/>
       </w:pPr>
-      <w:del w:id="0" w:author="Mali Senapathi" w:date="2020-09-23T12:10:00Z">
-        <w:r>
-          <w:delText>The findings of this research</w:delText>
-        </w:r>
-        <w:r>
-          <w:delText xml:space="preserve"> based on the data analysis process is</w:delText>
-        </w:r>
-        <w:r>
-          <w:delText xml:space="preserve"> presented in three </w:delText>
-        </w:r>
-        <w:r>
-          <w:delText>chapters</w:delText>
-        </w:r>
-        <w:r>
-          <w:delText xml:space="preserve">. </w:delText>
-        </w:r>
-      </w:del>
       <w:r>
         <w:t>Th</w:t>
       </w:r>
-      <w:ins w:id="1" w:author="Mali Senapathi" w:date="2020-09-23T12:10:00Z">
-        <w:r>
-          <w:t xml:space="preserve">is chapter presents </w:t>
-        </w:r>
-      </w:ins>
-      <w:ins w:id="2" w:author="Mali Senapathi" w:date="2020-09-23T12:11:00Z">
-        <w:r>
-          <w:t xml:space="preserve">the findings and analysis of case 1. </w:t>
-        </w:r>
-      </w:ins>
-      <w:ins w:id="3" w:author="Mali Senapathi" w:date="2020-09-23T12:12:00Z">
-        <w:r>
-          <w:t xml:space="preserve">The purpose is to analyse the </w:t>
-        </w:r>
-      </w:ins>
-      <w:ins w:id="4" w:author="Mali Senapathi" w:date="2020-09-23T12:24:00Z">
-        <w:r>
-          <w:t xml:space="preserve">coordination dependencies and mechanisms </w:t>
-        </w:r>
-        <w:r>
-          <w:t xml:space="preserve">that were used to coordinate the </w:t>
-        </w:r>
-      </w:ins>
-      <w:ins w:id="5" w:author="Mali Senapathi" w:date="2020-09-23T12:12:00Z">
-        <w:r>
-          <w:t xml:space="preserve">software development process </w:t>
-        </w:r>
-      </w:ins>
-      <w:ins w:id="6" w:author="Mali Senapathi" w:date="2020-09-23T12:17:00Z">
-        <w:r>
-          <w:t xml:space="preserve">using a distributed agile development approach. </w:t>
-        </w:r>
-      </w:ins>
-      <w:del w:id="7" w:author="Mali Senapathi" w:date="2020-09-23T12:10:00Z">
-        <w:r>
-          <w:delText>e</w:delText>
-        </w:r>
-      </w:del>
-      <w:del w:id="8" w:author="Mali Senapathi" w:date="2020-09-23T12:17:00Z">
-        <w:r>
-          <w:delText xml:space="preserve"> findings from the first case will be discussed </w:delText>
-        </w:r>
-        <w:r>
-          <w:delText>in this chapter</w:delText>
-        </w:r>
-        <w:r>
-          <w:delText xml:space="preserve">, followed by the second case findings </w:delText>
-        </w:r>
-        <w:r>
-          <w:delText xml:space="preserve">in chapter 5 </w:delText>
-        </w:r>
-        <w:r>
-          <w:delText xml:space="preserve">and in the </w:delText>
-        </w:r>
-        <w:r>
-          <w:delText>chapter 6</w:delText>
-        </w:r>
-        <w:r>
-          <w:delText xml:space="preserve">, </w:delText>
-        </w:r>
-        <w:r>
-          <w:delText xml:space="preserve">analysis of </w:delText>
-        </w:r>
-        <w:r>
-          <w:delText>comparison</w:delText>
-        </w:r>
-        <w:r>
-          <w:delText xml:space="preserve"> and contrast</w:delText>
-        </w:r>
-        <w:r>
-          <w:delText xml:space="preserve"> between the two cases </w:delText>
-        </w:r>
-        <w:r>
-          <w:delText>are</w:delText>
-        </w:r>
-        <w:r>
-          <w:delText xml:space="preserve"> presented</w:delText>
-        </w:r>
-      </w:del>
+      <w:r>
+        <w:t>is chapter presents the findings and analysis of case 1. The purpose is to analyse the coordination dependencies and mechanisms that were used to coordinate the software development process using a distributed agile development approach.</w:t>
+      </w:r>
+      <w:r>
+        <w:t xml:space="preserve"> </w:t>
+      </w:r>
+    </w:p>
+    <w:p>
+      <w:pPr>
+        <w:jc w:val="both"/>
+      </w:pPr>
+      <w:r>
+        <w:t xml:space="preserve">This </w:t>
+      </w:r>
+      <w:r>
+        <w:t>chapter</w:t>
+      </w:r>
+      <w:r>
+        <w:t xml:space="preserve"> presents </w:t>
+      </w:r>
+      <w:r>
+        <w:t xml:space="preserve">the </w:t>
+      </w:r>
+      <w:r>
+        <w:t xml:space="preserve">analysis of </w:t>
+      </w:r>
+      <w:r>
+        <w:t xml:space="preserve">Case 1 </w:t>
+      </w:r>
+      <w:r>
+        <w:t xml:space="preserve">using the following structure: </w:t>
+      </w:r>
+      <w:r>
+        <w:t xml:space="preserve"> background </w:t>
+      </w:r>
+      <w:r>
+        <w:t xml:space="preserve">and context </w:t>
+      </w:r>
+      <w:r>
+        <w:t>of the project</w:t>
+      </w:r>
+      <w:r>
+        <w:t xml:space="preserve"> (section 4.1)</w:t>
+      </w:r>
+      <w:r>
+        <w:t>,  contextual analysis of the project</w:t>
+      </w:r>
+      <w:r>
+        <w:t xml:space="preserve"> (section 4.2)</w:t>
+      </w:r>
+      <w:r>
+        <w:t xml:space="preserve"> </w:t>
+      </w:r>
+      <w:r>
+        <w:t xml:space="preserve">(e.g. team </w:t>
+      </w:r>
+      <w:r>
+        <w:t>structure</w:t>
+      </w:r>
+      <w:r>
+        <w:t xml:space="preserve">, team </w:t>
+      </w:r>
+      <w:r>
+        <w:t>organisation to signpost the distributed segments of the project</w:t>
+      </w:r>
+      <w:r>
+        <w:t xml:space="preserve">), overview of the software development process which is the baseline of the coordination analysis (4.3), </w:t>
+      </w:r>
+      <w:r>
+        <w:t xml:space="preserve">coordination analysis </w:t>
+      </w:r>
+      <w:r>
+        <w:t xml:space="preserve">of the </w:t>
+      </w:r>
+      <w:r>
+        <w:t>software development process Social Network Analysis (</w:t>
+      </w:r>
+      <w:r>
+        <w:rPr>
+          <w:color w:val="FF0000"/>
+        </w:rPr>
+        <w:t>Ref</w:t>
+      </w:r>
+      <w:r>
+        <w:t>) and delay analysis (</w:t>
+      </w:r>
+      <w:r>
+        <w:rPr>
+          <w:color w:val="FF0000"/>
+        </w:rPr>
+        <w:t>Ref</w:t>
+      </w:r>
+      <w:r>
+        <w:t xml:space="preserve">) (4.4 &amp; 4.5.), </w:t>
+      </w:r>
+      <w:r>
+        <w:t xml:space="preserve">and </w:t>
+      </w:r>
+      <w:r>
+        <w:t xml:space="preserve">analysis of the coordination mechanisms (section 4.6). </w:t>
+      </w:r>
+      <w:r>
+        <w:t xml:space="preserve">The coordination complexities and challenges are </w:t>
+      </w:r>
+      <w:r>
+        <w:t xml:space="preserve">presented </w:t>
+      </w:r>
+      <w:r>
+        <w:t>in section 4.7</w:t>
+      </w:r>
+      <w:r>
+        <w:t xml:space="preserve"> which is</w:t>
+      </w:r>
+      <w:r>
+        <w:t xml:space="preserve"> followed by the analysis of the collaborative technologies </w:t>
+      </w:r>
+      <w:r>
+        <w:t>in section 4.8</w:t>
+      </w:r>
+      <w:r>
+        <w:t>.</w:t>
+      </w:r>
+      <w:r>
+        <w:t xml:space="preserve"> </w:t>
+      </w:r>
+    </w:p>
+    <w:p>
+      <w:pPr>
+        <w:jc w:val="both"/>
+      </w:pPr>
+      <w:r>
+        <w:t xml:space="preserve">The outcomes presented in this </w:t>
+      </w:r>
+      <w:r>
+        <w:t>chapter</w:t>
+      </w:r>
+      <w:r>
+        <w:t xml:space="preserve">, based on the analysis of Case 1, reports the understanding of the coordination process of the researcher and also provides a basis for the cross-case analysis provided in later section.   </w:t>
+      </w:r>
+    </w:p>
+    <w:p>
+      <w:pPr>
+        <w:pStyle w:val="Heading3"/>
+      </w:pPr>
+      <w:r>
+        <w:t>Project Context</w:t>
+      </w:r>
+    </w:p>
+    <w:p>
+      <w:pPr>
+        <w:jc w:val="both"/>
+      </w:pPr>
+      <w:r>
+        <w:t xml:space="preserve">The first case code-named as ‘Pigeon’ is </w:t>
+      </w:r>
+      <w:r>
+        <w:t xml:space="preserve">one of the key projects for </w:t>
+      </w:r>
+      <w:r>
+        <w:t>a US-based multinational company</w:t>
+      </w:r>
+      <w:r>
+        <w:t xml:space="preserve"> </w:t>
+      </w:r>
+      <w:r>
+        <w:t xml:space="preserve">which focuses on </w:t>
+      </w:r>
+      <w:r>
+        <w:t xml:space="preserve">developing software systems </w:t>
+      </w:r>
+      <w:r>
+        <w:t>for</w:t>
+      </w:r>
+      <w:r>
+        <w:t xml:space="preserve"> </w:t>
+      </w:r>
+      <w:r>
+        <w:t>managing health informatics</w:t>
+      </w:r>
       <w:r>
         <w:t xml:space="preserve">. </w:t>
       </w:r>
+      <w:r>
+        <w:t>At</w:t>
+      </w:r>
+      <w:r>
+        <w:t xml:space="preserve"> the time of data collection, the mother company had just been merged with another big healthcare service provider for better market acquisition. As part of their projects, the organisation collects and stores complex healthcare related data into the cloud database, </w:t>
+      </w:r>
+      <w:r>
+        <w:t xml:space="preserve">analyses those data using their key product ‘Pigeon’, and delivers unique and valuable insights into diseases, treatments, costs and outcomes to their clients. </w:t>
+      </w:r>
+      <w:commentRangeStart w:id="0"/>
+      <w:r>
+        <w:t>The organisation is globally spread around 100 countries blending 15,000 employees to help clients run their operations more efficiently.</w:t>
+      </w:r>
+      <w:commentRangeEnd w:id="0"/>
+      <w:r>
+        <w:rPr>
+          <w:rStyle w:val="CommentReference"/>
+        </w:rPr>
+        <w:commentReference w:id="0"/>
+      </w:r>
     </w:p>
     <w:p>
       <w:pPr>
         <w:jc w:val="both"/>
-        <w:rPr>
-          <w:del w:id="9" w:author="Mali Senapathi" w:date="2020-09-23T12:30:00Z"/>
-        </w:rPr>
-      </w:pPr>
-      <w:r>
-        <w:t xml:space="preserve">This </w:t>
-      </w:r>
-      <w:r>
-        <w:t>chapter</w:t>
-      </w:r>
-      <w:r>
-        <w:t xml:space="preserve"> presents </w:t>
-      </w:r>
-      <w:ins w:id="10" w:author="Mali Senapathi" w:date="2020-09-23T12:25:00Z">
-        <w:r>
-          <w:t xml:space="preserve">the </w:t>
-        </w:r>
-      </w:ins>
-      <w:r>
-        <w:t xml:space="preserve">analysis of </w:t>
-      </w:r>
-      <w:r>
-        <w:t xml:space="preserve">Case 1 </w:t>
-      </w:r>
-      <w:ins w:id="11" w:author="Mali Senapathi" w:date="2020-09-23T12:26:00Z">
-        <w:r>
-          <w:t xml:space="preserve">using the following structure: </w:t>
-        </w:r>
-      </w:ins>
-      <w:del w:id="12" w:author="Mali Senapathi" w:date="2020-09-23T12:26:00Z">
-        <w:r>
-          <w:delText xml:space="preserve">of the two selected cases of this study. </w:delText>
-        </w:r>
-        <w:r>
-          <w:delText>The findings are presented in sub-sections, start</w:delText>
-        </w:r>
-        <w:r>
-          <w:delText>ing</w:delText>
-        </w:r>
-        <w:r>
-          <w:delText xml:space="preserve"> with</w:delText>
-        </w:r>
-        <w:r>
-          <w:delText xml:space="preserve"> </w:delText>
-        </w:r>
-        <w:r>
-          <w:delText xml:space="preserve"> </w:delText>
-        </w:r>
-        <w:r>
-          <w:delText>the</w:delText>
-        </w:r>
-      </w:del>
+      </w:pPr>
+      <w:r>
+        <w:t xml:space="preserve">The case Pigeon is a matured product that has been used by the customers for a long time. Currently, the development </w:t>
+      </w:r>
+      <w:r>
+        <w:t>work</w:t>
+      </w:r>
       <w:r>
         <w:t xml:space="preserve"> </w:t>
       </w:r>
-      <w:del w:id="13" w:author="Mali Senapathi" w:date="2020-09-23T12:27:00Z">
-        <w:r>
-          <w:delText xml:space="preserve">introduction of the </w:delText>
-        </w:r>
-        <w:r>
-          <w:delText xml:space="preserve">project </w:delText>
-        </w:r>
-        <w:r>
-          <w:delText xml:space="preserve">to give the overview and </w:delText>
-        </w:r>
-      </w:del>
-      <w:r>
-        <w:t xml:space="preserve">background </w:t>
-      </w:r>
-      <w:ins w:id="14" w:author="Mali Senapathi" w:date="2020-09-23T12:27:00Z">
-        <w:r>
-          <w:t xml:space="preserve">and context </w:t>
-        </w:r>
-      </w:ins>
-      <w:r>
-        <w:t>of the project</w:t>
-      </w:r>
-      <w:r>
-        <w:t xml:space="preserve"> (section 4.1)</w:t>
-      </w:r>
-      <w:r>
-        <w:t xml:space="preserve">, </w:t>
-      </w:r>
-      <w:del w:id="15" w:author="Mali Senapathi" w:date="2020-09-23T12:27:00Z">
-        <w:r>
-          <w:delText>followe</w:delText>
-        </w:r>
-      </w:del>
-      <w:del w:id="16" w:author="Mali Senapathi" w:date="2020-09-23T12:28:00Z">
-        <w:r>
-          <w:delText>d by the</w:delText>
-        </w:r>
-      </w:del>
-      <w:r>
-        <w:t xml:space="preserve"> contextual analysis of the project</w:t>
-      </w:r>
-      <w:r>
-        <w:t xml:space="preserve"> (section 4.2)</w:t>
+      <w:r>
+        <w:rPr>
+          <w:rStyle w:val="CommentReference"/>
+        </w:rPr>
+        <w:commentReference w:id="1"/>
+      </w:r>
+      <w:r>
+        <w:t xml:space="preserve">includes new feature enhancements, fixing bugs along with customer support and maintenance related issues. The product has a front-end service that utilises the strong backend infrastructure to provide critical insights regarding healthcare related services. This product can be </w:t>
+      </w:r>
+      <w:r>
+        <w:t>classified</w:t>
       </w:r>
       <w:r>
         <w:t xml:space="preserve"> </w:t>
       </w:r>
-      <w:ins w:id="17" w:author="Mali Senapathi" w:date="2020-09-23T12:28:00Z">
-        <w:r>
-          <w:t xml:space="preserve">(e.g. </w:t>
-        </w:r>
-      </w:ins>
-      <w:del w:id="18" w:author="Mali Senapathi" w:date="2020-09-23T12:28:00Z">
-        <w:r>
-          <w:delText>to discuss</w:delText>
-        </w:r>
-        <w:r>
-          <w:delText xml:space="preserve"> about the </w:delText>
-        </w:r>
-      </w:del>
-      <w:ins w:id="19" w:author="Mali Senapathi" w:date="2020-09-23T12:28:00Z">
-        <w:r>
-          <w:t xml:space="preserve">team </w:t>
-        </w:r>
-      </w:ins>
-      <w:r>
-        <w:t>structure</w:t>
-      </w:r>
-      <w:ins w:id="20" w:author="Mali Senapathi" w:date="2020-09-23T12:28:00Z">
-        <w:r>
-          <w:t xml:space="preserve">, </w:t>
-        </w:r>
-      </w:ins>
-      <w:del w:id="21" w:author="Mali Senapathi" w:date="2020-09-23T12:28:00Z">
-        <w:r>
-          <w:delText xml:space="preserve"> of the teams and their</w:delText>
-        </w:r>
-      </w:del>
-      <w:ins w:id="22" w:author="Mali Senapathi" w:date="2020-09-23T12:28:00Z">
-        <w:r>
-          <w:t xml:space="preserve">team </w:t>
-        </w:r>
-      </w:ins>
-      <w:del w:id="23" w:author="Mali Senapathi" w:date="2020-09-23T12:28:00Z">
+      <w:r>
+        <w:rPr>
+          <w:rStyle w:val="CommentReference"/>
+        </w:rPr>
+        <w:commentReference w:id="2"/>
+      </w:r>
+      <w:r>
+        <w:t>as highly critical from both the organisational and client’s perspective. As this is the key software that drives the organisation’s business, enables it to provide end-to-end service to their clients. On the other hand, the clients depend on this solution for their day-to-day services to offer critical insights from accurate data and predictive analysis.</w:t>
+      </w:r>
+    </w:p>
+    <w:p>
+      <w:pPr>
+        <w:jc w:val="both"/>
+      </w:pPr>
+      <w:commentRangeStart w:id="3"/>
+      <w:r>
+        <w:t xml:space="preserve">The product Pigeon mainly has two main streams of work, Product enhancements and Product Bug Fixing and support </w:t>
+      </w:r>
+      <w:r>
+        <w:rPr>
+          <w:strike/>
+        </w:rPr>
+        <w:t xml:space="preserve">known as </w:t>
+      </w:r>
+      <w:r>
+        <w:rPr>
+          <w:i/>
+          <w:iCs/>
+          <w:strike/>
+        </w:rPr>
+        <w:t>Firefighting</w:t>
+      </w:r>
+      <w:commentRangeEnd w:id="3"/>
+      <w:r>
+        <w:rPr>
+          <w:rStyle w:val="CommentReference"/>
+        </w:rPr>
+        <w:commentReference w:id="3"/>
+      </w:r>
+      <w:r>
+        <w:t>.</w:t>
+      </w:r>
+      <w:del w:id="4" w:author="Mali Senapathi" w:date="2020-09-23T12:38:00Z">
         <w:r>
           <w:delText xml:space="preserve"> </w:delText>
         </w:r>
       </w:del>
       <w:r>
-        <w:t>organisation to signpost the distributed segments of the project</w:t>
-      </w:r>
-      <w:ins w:id="24" w:author="Mali Senapathi" w:date="2020-09-23T12:29:00Z">
-        <w:r>
-          <w:t xml:space="preserve">), </w:t>
-        </w:r>
-        <w:r>
-          <w:t>overview of the software development process</w:t>
-        </w:r>
-        <w:r>
-          <w:t xml:space="preserve"> </w:t>
-        </w:r>
-      </w:ins>
-      <w:ins w:id="25" w:author="Mali Senapathi" w:date="2020-09-23T12:30:00Z">
-        <w:r>
-          <w:t>which is the baseline of the coordination analysis</w:t>
-        </w:r>
-        <w:r>
-          <w:t xml:space="preserve"> </w:t>
-        </w:r>
-      </w:ins>
-      <w:ins w:id="26" w:author="Mali Senapathi" w:date="2020-09-23T12:29:00Z">
-        <w:r>
-          <w:t>(4.3</w:t>
-        </w:r>
-      </w:ins>
-      <w:ins w:id="27" w:author="Mali Senapathi" w:date="2020-09-23T12:30:00Z">
-        <w:r>
-          <w:t>),</w:t>
-        </w:r>
-      </w:ins>
-      <w:del w:id="28" w:author="Mali Senapathi" w:date="2020-09-23T12:29:00Z">
-        <w:r>
-          <w:delText>.</w:delText>
-        </w:r>
-      </w:del>
-      <w:ins w:id="29" w:author="Mali Senapathi" w:date="2020-09-23T12:30:00Z">
-        <w:r>
-          <w:t xml:space="preserve"> </w:t>
-        </w:r>
-      </w:ins>
-      <w:del w:id="30" w:author="Mali Senapathi" w:date="2020-09-23T12:29:00Z">
-        <w:r>
-          <w:delText xml:space="preserve"> </w:delText>
-        </w:r>
-      </w:del>
-    </w:p>
-    <w:p>
-      <w:pPr>
-        <w:jc w:val="both"/>
-        <w:pPrChange w:id="31" w:author="Mali Senapathi" w:date="2020-09-23T12:30:00Z">
-          <w:pPr>
-            <w:jc w:val="both"/>
-          </w:pPr>
-        </w:pPrChange>
-      </w:pPr>
-      <w:del w:id="32" w:author="Mali Senapathi" w:date="2020-09-23T12:30:00Z">
-        <w:r>
-          <w:delText xml:space="preserve">In the </w:delText>
-        </w:r>
-        <w:r>
-          <w:delText>later</w:delText>
-        </w:r>
-        <w:r>
-          <w:delText xml:space="preserve"> section (i.e. section 4.3), the </w:delText>
-        </w:r>
-      </w:del>
-      <w:del w:id="33" w:author="Mali Senapathi" w:date="2020-09-23T12:29:00Z">
-        <w:r>
-          <w:delText xml:space="preserve">overview of the </w:delText>
-        </w:r>
-        <w:r>
-          <w:delText xml:space="preserve">software development process </w:delText>
-        </w:r>
-      </w:del>
-      <w:del w:id="34" w:author="Mali Senapathi" w:date="2020-09-23T12:30:00Z">
-        <w:r>
-          <w:delText xml:space="preserve">is presented </w:delText>
-        </w:r>
-        <w:r>
-          <w:delText>which is the baseline of the coordination analysis.</w:delText>
-        </w:r>
-        <w:r>
-          <w:delText xml:space="preserve"> </w:delText>
-        </w:r>
-        <w:r>
-          <w:delText xml:space="preserve">The </w:delText>
-        </w:r>
-      </w:del>
-      <w:r>
-        <w:t xml:space="preserve">coordination analysis </w:t>
-      </w:r>
-      <w:del w:id="35" w:author="Mali Senapathi" w:date="2020-09-23T12:31:00Z">
-        <w:r>
-          <w:delText>is performed focusing on the dependencies that are existing in</w:delText>
-        </w:r>
-      </w:del>
-      <w:ins w:id="36" w:author="Mali Senapathi" w:date="2020-09-23T12:31:00Z">
-        <w:r>
-          <w:t xml:space="preserve">of the </w:t>
-        </w:r>
-      </w:ins>
-      <w:del w:id="37" w:author="Mali Senapathi" w:date="2020-09-23T12:31:00Z">
-        <w:r>
-          <w:delText xml:space="preserve"> the </w:delText>
-        </w:r>
-      </w:del>
-      <w:r>
-        <w:t xml:space="preserve">software development process </w:t>
-      </w:r>
-      <w:del w:id="38" w:author="Mali Senapathi" w:date="2020-09-23T12:31:00Z">
-        <w:r>
-          <w:delText xml:space="preserve">which is presented using </w:delText>
-        </w:r>
-      </w:del>
-      <w:r>
-        <w:t>Social Network Analysis (</w:t>
-      </w:r>
-      <w:r>
-        <w:rPr>
-          <w:color w:val="FF0000"/>
-        </w:rPr>
-        <w:t>Ref</w:t>
-      </w:r>
-      <w:r>
-        <w:t>) and delay analysis (</w:t>
-      </w:r>
-      <w:r>
-        <w:rPr>
-          <w:color w:val="FF0000"/>
-        </w:rPr>
-        <w:t>Ref</w:t>
-      </w:r>
-      <w:r>
-        <w:t>) (</w:t>
-      </w:r>
-      <w:del w:id="39" w:author="Mali Senapathi" w:date="2020-09-23T12:31:00Z">
-        <w:r>
-          <w:delText xml:space="preserve">section </w:delText>
-        </w:r>
-      </w:del>
-      <w:r>
-        <w:t xml:space="preserve">4.4 &amp; 4.5.), </w:t>
-      </w:r>
-      <w:ins w:id="40" w:author="Mali Senapathi" w:date="2020-09-23T12:32:00Z">
-        <w:r>
-          <w:t xml:space="preserve">and </w:t>
-        </w:r>
-      </w:ins>
-      <w:del w:id="41" w:author="Mali Senapathi" w:date="2020-09-23T12:31:00Z">
-        <w:r>
-          <w:delText xml:space="preserve">followed by </w:delText>
-        </w:r>
-      </w:del>
-      <w:r>
-        <w:t>analysis of the coordination mechanisms (section 4.6)</w:t>
-      </w:r>
-      <w:del w:id="42" w:author="Mali Senapathi" w:date="2020-09-23T12:32:00Z">
-        <w:r>
-          <w:delText xml:space="preserve"> to identify what went well and what not to measure the effectiveness of the coordination mechanisms</w:delText>
-        </w:r>
-      </w:del>
+        <w:rPr>
+          <w:rStyle w:val="CommentReference"/>
+        </w:rPr>
+        <w:commentReference w:id="5"/>
+      </w:r>
       <w:r>
         <w:t xml:space="preserve">. </w:t>
       </w:r>
       <w:r>
-        <w:t xml:space="preserve">The coordination complexities and challenges </w:t>
-      </w:r>
-      <w:del w:id="43" w:author="Mali Senapathi" w:date="2020-09-23T12:32:00Z">
-        <w:r>
-          <w:delText xml:space="preserve">added due to the DSD context </w:delText>
-        </w:r>
-      </w:del>
-      <w:r>
-        <w:t xml:space="preserve">are </w:t>
-      </w:r>
-      <w:ins w:id="44" w:author="Mali Senapathi" w:date="2020-09-23T12:32:00Z">
-        <w:r>
-          <w:t xml:space="preserve">presented </w:t>
-        </w:r>
-      </w:ins>
-      <w:del w:id="45" w:author="Mali Senapathi" w:date="2020-09-23T12:32:00Z">
-        <w:r>
-          <w:delText xml:space="preserve">reported </w:delText>
-        </w:r>
-      </w:del>
-      <w:r>
-        <w:t>in section 4.7</w:t>
-      </w:r>
-      <w:ins w:id="46" w:author="Mali Senapathi" w:date="2020-09-23T12:32:00Z">
-        <w:r>
-          <w:t xml:space="preserve"> which is</w:t>
-        </w:r>
-      </w:ins>
-      <w:del w:id="47" w:author="Mali Senapathi" w:date="2020-09-23T12:32:00Z">
-        <w:r>
-          <w:delText>,</w:delText>
-        </w:r>
-      </w:del>
-      <w:r>
-        <w:t xml:space="preserve"> followed by the analysis of the collaborative technologies </w:t>
-      </w:r>
-      <w:del w:id="48" w:author="Mali Senapathi" w:date="2020-09-23T12:32:00Z">
-        <w:r>
-          <w:delText xml:space="preserve">and their impacts in the coordination </w:delText>
-        </w:r>
-        <w:r>
-          <w:delText xml:space="preserve">discussed </w:delText>
-        </w:r>
-      </w:del>
-      <w:r>
-        <w:t>in section 4.8</w:t>
-      </w:r>
-      <w:r>
-        <w:t>.</w:t>
-      </w:r>
-      <w:r>
-        <w:t xml:space="preserve"> </w:t>
-      </w:r>
-    </w:p>
-    <w:p>
-      <w:pPr>
-        <w:jc w:val="both"/>
-      </w:pPr>
-      <w:r>
-        <w:t xml:space="preserve">The outcomes presented in this </w:t>
-      </w:r>
-      <w:r>
-        <w:t>chapter</w:t>
-      </w:r>
-      <w:r>
-        <w:t xml:space="preserve">, based on the analysis of Case 1, reports the understanding of the coordination process of the researcher and also provides a basis for the cross-case analysis provided in later section.   </w:t>
-      </w:r>
-    </w:p>
-    <w:p>
-      <w:pPr>
-        <w:pStyle w:val="Heading3"/>
-      </w:pPr>
-      <w:r>
-        <w:t>Project Context</w:t>
-      </w:r>
-    </w:p>
-    <w:p>
-      <w:pPr>
-        <w:jc w:val="both"/>
-      </w:pPr>
-      <w:r>
-        <w:t xml:space="preserve">The first case code-named as ‘Pigeon’ is </w:t>
-      </w:r>
-      <w:r>
-        <w:t xml:space="preserve">one of the key projects for </w:t>
-      </w:r>
-      <w:r>
-        <w:t>a US-based multinational company</w:t>
-      </w:r>
-      <w:r>
-        <w:t xml:space="preserve"> </w:t>
-      </w:r>
-      <w:ins w:id="49" w:author="Mali Senapathi" w:date="2020-09-23T12:33:00Z">
-        <w:r>
-          <w:t xml:space="preserve">which focuses on </w:t>
-        </w:r>
-      </w:ins>
-      <w:del w:id="50" w:author="Mali Senapathi" w:date="2020-09-23T12:33:00Z">
-        <w:r>
-          <w:delText xml:space="preserve">that works primarily with health </w:delText>
-        </w:r>
-        <w:r>
-          <w:delText>information technology</w:delText>
-        </w:r>
-        <w:r>
-          <w:delText xml:space="preserve"> and</w:delText>
-        </w:r>
-      </w:del>
-      <w:r>
-        <w:t xml:space="preserve"> developing software systems </w:t>
-      </w:r>
-      <w:r>
-        <w:t>for</w:t>
-      </w:r>
-      <w:r>
-        <w:t xml:space="preserve"> </w:t>
-      </w:r>
-      <w:r>
-        <w:t>managing health informatics</w:t>
-      </w:r>
-      <w:r>
-        <w:t xml:space="preserve">. </w:t>
-      </w:r>
-      <w:ins w:id="51" w:author="Mali Senapathi" w:date="2020-09-23T12:34:00Z">
-        <w:r>
-          <w:t xml:space="preserve">At </w:t>
-        </w:r>
-      </w:ins>
-      <w:del w:id="52" w:author="Mali Senapathi" w:date="2020-09-23T12:34:00Z">
-        <w:r>
-          <w:delText>During</w:delText>
-        </w:r>
-      </w:del>
-      <w:r>
-        <w:t xml:space="preserve"> the time of data collection, the mother company had just been merged with another big healthcare service provider for better market acquisition. As part of their projects, the organisation collects and stores complex healthcare related data into the cloud database, </w:t>
-      </w:r>
-      <w:r>
-        <w:t xml:space="preserve">analyses those data using their key product ‘Pigeon’, and delivers unique and valuable insights into diseases, treatments, costs and outcomes to their clients. </w:t>
-      </w:r>
-      <w:commentRangeStart w:id="53"/>
-      <w:r>
-        <w:t>The organisation is globally spread around 100 countries blending 15,000 employees to help clients run their operations more efficiently.</w:t>
-      </w:r>
-      <w:commentRangeEnd w:id="53"/>
-      <w:r>
-        <w:rPr>
-          <w:rStyle w:val="CommentReference"/>
-        </w:rPr>
-        <w:commentReference w:id="53"/>
-      </w:r>
-    </w:p>
-    <w:p>
-      <w:pPr>
-        <w:jc w:val="both"/>
-      </w:pPr>
-      <w:r>
-        <w:t xml:space="preserve">The case Pigeon is a matured product that has been </w:t>
-      </w:r>
-      <w:del w:id="54" w:author="Mali Senapathi" w:date="2020-09-23T12:35:00Z">
-        <w:r>
-          <w:delText xml:space="preserve">developed and </w:delText>
-        </w:r>
-      </w:del>
-      <w:r>
-        <w:t xml:space="preserve">used by the customers for a long time. Currently, the development </w:t>
-      </w:r>
-      <w:commentRangeStart w:id="55"/>
-      <w:r>
-        <w:t xml:space="preserve">process </w:t>
-      </w:r>
-      <w:commentRangeEnd w:id="55"/>
-      <w:r>
-        <w:rPr>
-          <w:rStyle w:val="CommentReference"/>
-        </w:rPr>
-        <w:commentReference w:id="55"/>
-      </w:r>
-      <w:r>
-        <w:t xml:space="preserve">includes new feature enhancements, fixing bugs along with customer support and maintenance related issues. The product has a front-end service that utilises the strong backend infrastructure to provide critical insights regarding healthcare related services. This product can be </w:t>
-      </w:r>
-      <w:commentRangeStart w:id="56"/>
-      <w:r>
-        <w:t xml:space="preserve">titled </w:t>
-      </w:r>
-      <w:commentRangeEnd w:id="56"/>
-      <w:r>
-        <w:rPr>
-          <w:rStyle w:val="CommentReference"/>
-        </w:rPr>
-        <w:commentReference w:id="56"/>
-      </w:r>
-      <w:r>
-        <w:t>as highly critical from both the organisational and client’s perspective. As this is the key software that drives the organisation’s business, enables it to provide end-to-end service to their clients. On the other hand, the clients depend on this solution for their day-to-day services to offer critical insights from accurate data and predictive analysis.</w:t>
-      </w:r>
-    </w:p>
-    <w:p>
-      <w:pPr>
-        <w:jc w:val="both"/>
-      </w:pPr>
-      <w:commentRangeStart w:id="57"/>
-      <w:r>
-        <w:lastRenderedPageBreak/>
-        <w:t xml:space="preserve">The product Pigeon mainly has two main streams of work, Product enhancements and Product Bug Fixing and support </w:t>
-      </w:r>
-      <w:r>
-        <w:rPr>
-          <w:strike/>
-        </w:rPr>
-        <w:t xml:space="preserve">known as </w:t>
-      </w:r>
-      <w:r>
-        <w:rPr>
-          <w:i/>
-          <w:iCs/>
-          <w:strike/>
-        </w:rPr>
-        <w:t>Firefighting</w:t>
-      </w:r>
-      <w:commentRangeEnd w:id="57"/>
-      <w:r>
-        <w:rPr>
-          <w:rStyle w:val="CommentReference"/>
-        </w:rPr>
-        <w:commentReference w:id="57"/>
-      </w:r>
-      <w:r>
-        <w:t>.</w:t>
-      </w:r>
-      <w:del w:id="58" w:author="Mali Senapathi" w:date="2020-09-23T12:38:00Z">
-        <w:r>
-          <w:delText xml:space="preserve"> Several teams are involved in both the work streams and they are globally </w:delText>
-        </w:r>
-        <w:commentRangeStart w:id="59"/>
-        <w:r>
-          <w:delText>distributed</w:delText>
-        </w:r>
-      </w:del>
-      <w:commentRangeEnd w:id="59"/>
-      <w:r>
-        <w:rPr>
-          <w:rStyle w:val="CommentReference"/>
-        </w:rPr>
-        <w:commentReference w:id="59"/>
-      </w:r>
-      <w:r>
-        <w:t xml:space="preserve">. </w:t>
-      </w:r>
-      <w:r>
         <w:t xml:space="preserve">Teams are distributed in NZ, USA and Europe and each team is specialised in special parts of the overall product. </w:t>
       </w:r>
       <w:r>
         <w:t xml:space="preserve">There are total 8 teams </w:t>
       </w:r>
-      <w:del w:id="60" w:author="Mali Senapathi" w:date="2020-09-23T12:37:00Z">
+      <w:del w:id="6" w:author="Mali Senapathi" w:date="2020-09-23T12:37:00Z">
         <w:r>
           <w:delText xml:space="preserve">are </w:delText>
         </w:r>
@@ -817,6 +444,7 @@
         <w:rPr>
           <w:noProof/>
         </w:rPr>
+        <w:lastRenderedPageBreak/>
         <w:drawing>
           <wp:inline distT="0" distB="0" distL="0" distR="0" wp14:anchorId="5280BEAE" wp14:editId="6D36E97F">
             <wp:extent cx="3719195" cy="3225165"/>
@@ -885,16 +513,16 @@
       <w:r>
         <w:t xml:space="preserve">Replication service is one of the backend services of the product that </w:t>
       </w:r>
-      <w:commentRangeStart w:id="61"/>
+      <w:commentRangeStart w:id="7"/>
       <w:r>
         <w:t xml:space="preserve">figures out </w:t>
       </w:r>
-      <w:commentRangeEnd w:id="61"/>
+      <w:commentRangeEnd w:id="7"/>
       <w:r>
         <w:rPr>
           <w:rStyle w:val="CommentReference"/>
         </w:rPr>
-        <w:commentReference w:id="61"/>
+        <w:commentReference w:id="7"/>
       </w:r>
       <w:r>
         <w:t>which bit of data needs to go to which remote machines like tablet</w:t>
@@ -929,20 +557,12 @@
       <w:r>
         <w:t xml:space="preserve"> </w:t>
       </w:r>
-      <w:ins w:id="62" w:author="Mali Senapathi" w:date="2020-09-23T12:41:00Z">
+      <w:ins w:id="9" w:author="Mali Senapathi" w:date="2020-09-23T12:41:00Z">
         <w:r>
-          <w:t xml:space="preserve">Team-R </w:t>
-        </w:r>
-        <w:proofErr w:type="gramStart"/>
-        <w:r>
-          <w:t>is located in</w:t>
-        </w:r>
-        <w:proofErr w:type="gramEnd"/>
-        <w:r>
-          <w:t xml:space="preserve"> NZ and has </w:t>
+          <w:t xml:space="preserve">Team-R is located in NZ and has </w:t>
         </w:r>
       </w:ins>
-      <w:del w:id="63" w:author="Mali Senapathi" w:date="2020-09-23T12:41:00Z">
+      <w:del w:id="10" w:author="Mali Senapathi" w:date="2020-09-23T12:41:00Z">
         <w:r>
           <w:delText>This team has got</w:delText>
         </w:r>
@@ -950,12 +570,12 @@
       <w:r>
         <w:t xml:space="preserve"> 7 members</w:t>
       </w:r>
-      <w:ins w:id="64" w:author="Mali Senapathi" w:date="2020-09-23T12:41:00Z">
+      <w:ins w:id="11" w:author="Mali Senapathi" w:date="2020-09-23T12:41:00Z">
         <w:r>
           <w:t xml:space="preserve">: </w:t>
         </w:r>
       </w:ins>
-      <w:del w:id="65" w:author="Mali Senapathi" w:date="2020-09-23T12:41:00Z">
+      <w:del w:id="12" w:author="Mali Senapathi" w:date="2020-09-23T12:41:00Z">
         <w:r>
           <w:delText xml:space="preserve"> consists of </w:delText>
         </w:r>
@@ -963,7 +583,7 @@
       <w:r>
         <w:t xml:space="preserve">1 Development Manager, 4 developers, 1 tester and 1 Scrum Master (SM). </w:t>
       </w:r>
-      <w:del w:id="66" w:author="Mali Senapathi" w:date="2020-09-23T12:41:00Z">
+      <w:del w:id="13" w:author="Mali Senapathi" w:date="2020-09-23T12:41:00Z">
         <w:r>
           <w:delText xml:space="preserve">All the team members are full time and are located in NZ office. </w:delText>
         </w:r>
@@ -1004,7 +624,7 @@
       <w:pPr>
         <w:jc w:val="both"/>
       </w:pPr>
-      <w:commentRangeStart w:id="67"/>
+      <w:commentRangeStart w:id="14"/>
       <w:r>
         <w:t>Team-C</w:t>
       </w:r>
@@ -1020,12 +640,12 @@
       <w:r>
         <w:t xml:space="preserve"> </w:t>
       </w:r>
-      <w:commentRangeEnd w:id="67"/>
+      <w:commentRangeEnd w:id="14"/>
       <w:r>
         <w:rPr>
           <w:rStyle w:val="CommentReference"/>
         </w:rPr>
-        <w:commentReference w:id="67"/>
+        <w:commentReference w:id="14"/>
       </w:r>
       <w:r>
         <w:t>There are 3 members in this team consists of a team lead, 1 developer and 1 integration tester</w:t>
@@ -1040,80 +660,80 @@
         <w:t xml:space="preserve">. </w:t>
       </w:r>
       <w:r>
+        <w:t xml:space="preserve">Team-R </w:t>
+      </w:r>
+      <w:r>
+        <w:t>and</w:t>
+      </w:r>
+      <w:r>
+        <w:t xml:space="preserve"> Team-C </w:t>
+      </w:r>
+      <w:r>
+        <w:t>needs to collaborate</w:t>
+      </w:r>
+      <w:r>
+        <w:t xml:space="preserve"> with each other</w:t>
+      </w:r>
+      <w:r>
+        <w:t xml:space="preserve"> </w:t>
+      </w:r>
+      <w:r>
+        <w:t xml:space="preserve">for </w:t>
+      </w:r>
+      <w:r>
+        <w:t xml:space="preserve">establishing the connection before starting the data replication </w:t>
+      </w:r>
+      <w:r>
+        <w:t xml:space="preserve">and </w:t>
+      </w:r>
+      <w:r>
+        <w:t xml:space="preserve">properly transferring the data from database to user’s device. </w:t>
+      </w:r>
+      <w:r>
+        <w:t xml:space="preserve"> </w:t>
+      </w:r>
+      <w:r>
+        <w:t xml:space="preserve">Due to this overlapping functional area, </w:t>
+      </w:r>
+      <w:r>
+        <w:t xml:space="preserve">intense coordination activities </w:t>
+      </w:r>
+      <w:r>
+        <w:t>are</w:t>
+      </w:r>
+      <w:r>
+        <w:t xml:space="preserve"> required </w:t>
+      </w:r>
+      <w:r>
+        <w:t>to successfully complete their tasks</w:t>
+      </w:r>
+      <w:r>
+        <w:t>.</w:t>
+      </w:r>
+    </w:p>
+    <w:p>
+      <w:pPr>
+        <w:jc w:val="both"/>
+      </w:pPr>
+      <w:r>
+        <w:t>Team-</w:t>
+      </w:r>
+      <w:r>
+        <w:t>FT</w:t>
+      </w:r>
+      <w:r>
+        <w:t>, is a NZ based team</w:t>
+      </w:r>
+      <w:r>
+        <w:t>, responsible for managing the admin tools, provides all environmental settings (i.e. services, clusters, the database), and also works as a representative for the client teams to setup for their tenants, basically the configuration settings they might have for the apps, e.g. adding users, configure how the user are able to interact and security settings etc. They also develop the UI for the front-end services to initiate the back-end jobs.</w:t>
+      </w:r>
+    </w:p>
+    <w:p>
+      <w:pPr>
+        <w:jc w:val="both"/>
+      </w:pPr>
+      <w:r>
         <w:lastRenderedPageBreak/>
-        <w:t xml:space="preserve">Team-R </w:t>
-      </w:r>
-      <w:r>
-        <w:t>and</w:t>
-      </w:r>
-      <w:r>
-        <w:t xml:space="preserve"> Team-C </w:t>
-      </w:r>
-      <w:r>
-        <w:t>needs to collaborate</w:t>
-      </w:r>
-      <w:r>
-        <w:t xml:space="preserve"> with each other</w:t>
-      </w:r>
-      <w:r>
-        <w:t xml:space="preserve"> </w:t>
-      </w:r>
-      <w:r>
-        <w:t xml:space="preserve">for </w:t>
-      </w:r>
-      <w:r>
-        <w:t xml:space="preserve">establishing the connection before starting the data replication </w:t>
-      </w:r>
-      <w:r>
-        <w:t xml:space="preserve">and </w:t>
-      </w:r>
-      <w:r>
-        <w:t xml:space="preserve">properly transferring the data from database to user’s device. </w:t>
-      </w:r>
-      <w:r>
-        <w:t xml:space="preserve"> </w:t>
-      </w:r>
-      <w:r>
-        <w:t xml:space="preserve">Due to this overlapping functional area, </w:t>
-      </w:r>
-      <w:r>
-        <w:t xml:space="preserve">intense coordination activities </w:t>
-      </w:r>
-      <w:r>
-        <w:t>are</w:t>
-      </w:r>
-      <w:r>
-        <w:t xml:space="preserve"> required </w:t>
-      </w:r>
-      <w:r>
-        <w:t>to successfully complete their tasks</w:t>
-      </w:r>
-      <w:r>
-        <w:t>.</w:t>
-      </w:r>
-    </w:p>
-    <w:p>
-      <w:pPr>
-        <w:jc w:val="both"/>
-      </w:pPr>
-      <w:r>
-        <w:t>Team-</w:t>
-      </w:r>
-      <w:r>
-        <w:t>FT</w:t>
-      </w:r>
-      <w:r>
-        <w:t>, is a NZ based team</w:t>
-      </w:r>
-      <w:r>
-        <w:t>, responsible for managing the admin tools, provides all environmental settings (i.e. services, clusters, the database), and also works as a representative for the client teams to setup for their tenants, basically the configuration settings they might have for the apps, e.g. adding users, configure how the user are able to interact and security settings etc. They also develop the UI for the front-end services to initiate the back-end jobs.</w:t>
-      </w:r>
-    </w:p>
-    <w:p>
-      <w:pPr>
-        <w:jc w:val="both"/>
-      </w:pPr>
-      <w:r>
         <w:t>Team-RT</w:t>
       </w:r>
       <w:r>
@@ -1260,16 +880,16 @@
       <w:r>
         <w:t xml:space="preserve">. In terms of stakeholders, Global POs, clients and Proxy PO (local) are primary stakeholders for product requirements. and other teams (e.g. replication, deployment, client support) and QAs are the stakeholders for feature development and bug fixing. </w:t>
       </w:r>
-      <w:commentRangeStart w:id="69"/>
+      <w:commentRangeStart w:id="15"/>
       <w:r>
         <w:t>This project context indicates several global touchpoints among different stakeholders in their day-to-day work and to better understand their relationships, we have performed contextual analysis that is discussed in the next section.</w:t>
       </w:r>
-      <w:commentRangeEnd w:id="69"/>
+      <w:commentRangeEnd w:id="15"/>
       <w:r>
         <w:rPr>
           <w:rStyle w:val="CommentReference"/>
         </w:rPr>
-        <w:commentReference w:id="69"/>
+        <w:commentReference w:id="15"/>
       </w:r>
     </w:p>
     <w:p>
@@ -1293,160 +913,163 @@
         <w:pStyle w:val="Heading3"/>
       </w:pPr>
       <w:r>
+        <w:t>Overview of the Software Development Process</w:t>
+      </w:r>
+    </w:p>
+    <w:p>
+      <w:pPr>
+        <w:jc w:val="both"/>
+      </w:pPr>
+      <w:commentRangeStart w:id="16"/>
+      <w:r>
+        <w:t xml:space="preserve">Pigeon </w:t>
+      </w:r>
+      <w:commentRangeEnd w:id="16"/>
+      <w:r>
+        <w:rPr>
+          <w:rStyle w:val="CommentReference"/>
+        </w:rPr>
+        <w:commentReference w:id="16"/>
+      </w:r>
+      <w:r>
+        <w:t>development is subdivided into two main streams, those are Product Feature Enhancement and Bug fixing and support. All software development works are focused in these two streams. All the participants of this study are from Team-R and majority of their software development activities are concentrated in the backend service design and development.</w:t>
+      </w:r>
+      <w:r>
+        <w:t xml:space="preserve"> While performing their development activities, team members </w:t>
+      </w:r>
+      <w:commentRangeStart w:id="17"/>
+      <w:r>
+        <w:t>need to exchange information, acquire knowledges</w:t>
+      </w:r>
+      <w:r>
+        <w:t xml:space="preserve">, ask for </w:t>
+      </w:r>
+      <w:r>
+        <w:t>decisions, negotiate their work items, consult and communicate to have a shared understanding of the requirements</w:t>
+      </w:r>
+      <w:r>
+        <w:t xml:space="preserve"> and so on. In order to fulfil these needs, members</w:t>
+      </w:r>
+      <w:r>
+        <w:t xml:space="preserve"> of Team-R</w:t>
+      </w:r>
+      <w:r>
+        <w:t xml:space="preserve"> have to coordinate with </w:t>
+      </w:r>
+      <w:r>
+        <w:t>their</w:t>
+      </w:r>
+      <w:r>
+        <w:t xml:space="preserve"> </w:t>
+      </w:r>
+      <w:r>
+        <w:t xml:space="preserve">peer </w:t>
+      </w:r>
+      <w:r>
+        <w:t>team members and</w:t>
+      </w:r>
+      <w:r>
+        <w:t>, at the same time, external team members which involves globally distributed members of other teams</w:t>
+      </w:r>
+      <w:commentRangeEnd w:id="17"/>
+      <w:r>
+        <w:rPr>
+          <w:rStyle w:val="CommentReference"/>
+        </w:rPr>
+        <w:commentReference w:id="17"/>
+      </w:r>
+      <w:r>
+        <w:t xml:space="preserve">. </w:t>
+      </w:r>
+      <w:commentRangeStart w:id="18"/>
+      <w:r>
+        <w:t xml:space="preserve">All the participants </w:t>
+      </w:r>
+      <w:commentRangeStart w:id="19"/>
+      <w:r>
+        <w:t xml:space="preserve">mentioned </w:t>
+      </w:r>
+      <w:commentRangeEnd w:id="19"/>
+      <w:r>
+        <w:rPr>
+          <w:rStyle w:val="CommentReference"/>
+        </w:rPr>
+        <w:commentReference w:id="19"/>
+      </w:r>
+      <w:r>
+        <w:t xml:space="preserve">that due to the extensive overlapping of product functional features, they have to rely on </w:t>
+      </w:r>
+      <w:commentRangeStart w:id="20"/>
+      <w:r>
+        <w:t xml:space="preserve">Team-C </w:t>
+      </w:r>
+      <w:commentRangeEnd w:id="20"/>
+      <w:r>
+        <w:rPr>
+          <w:rStyle w:val="CommentReference"/>
+        </w:rPr>
+        <w:commentReference w:id="20"/>
+      </w:r>
+      <w:r>
+        <w:t xml:space="preserve">and as </w:t>
+      </w:r>
+      <w:commentRangeEnd w:id="18"/>
+      <w:r>
+        <w:rPr>
+          <w:rStyle w:val="CommentReference"/>
+        </w:rPr>
+        <w:commentReference w:id="18"/>
+      </w:r>
+      <w:r>
+        <w:t xml:space="preserve">a result, a lot of </w:t>
+      </w:r>
+      <w:r>
         <w:lastRenderedPageBreak/>
-        <w:t>Overview of the Software Development Process</w:t>
-      </w:r>
-    </w:p>
-    <w:p>
-      <w:pPr>
-        <w:jc w:val="both"/>
-      </w:pPr>
-      <w:commentRangeStart w:id="70"/>
-      <w:r>
-        <w:t xml:space="preserve">Pigeon </w:t>
-      </w:r>
-      <w:commentRangeEnd w:id="70"/>
+        <w:t>communication and synchronisation efforts are</w:t>
+      </w:r>
+      <w:r>
+        <w:t xml:space="preserve"> performed</w:t>
+      </w:r>
+      <w:r>
+        <w:t xml:space="preserve"> to coordinate their activities</w:t>
+      </w:r>
+      <w:r>
+        <w:t xml:space="preserve">. </w:t>
+      </w:r>
+      <w:r>
+        <w:t xml:space="preserve">In the next paragraphs, I will discuss </w:t>
+      </w:r>
+      <w:r>
+        <w:rPr>
+          <w:strike/>
+        </w:rPr>
+        <w:t>about</w:t>
+      </w:r>
+      <w:r>
+        <w:t xml:space="preserve"> </w:t>
+      </w:r>
+      <w:r>
+        <w:t xml:space="preserve">the software development processes followed in each of the work streams. This </w:t>
+      </w:r>
+      <w:r>
+        <w:rPr>
+          <w:strike/>
+        </w:rPr>
+        <w:t>discussion</w:t>
+      </w:r>
+      <w:r>
+        <w:t xml:space="preserve"> will </w:t>
+      </w:r>
+      <w:commentRangeStart w:id="21"/>
+      <w:r>
+        <w:t xml:space="preserve">be supportive to point out the </w:t>
+      </w:r>
+      <w:commentRangeEnd w:id="21"/>
       <w:r>
         <w:rPr>
           <w:rStyle w:val="CommentReference"/>
         </w:rPr>
-        <w:commentReference w:id="70"/>
-      </w:r>
-      <w:r>
-        <w:t>development is subdivided into two main streams, those are Product Feature Enhancement and Bug fixing and support. All software development works are focused in these two streams. All the participants of this study are from Team-R and majority of their software development activities are concentrated in the backend service design and development.</w:t>
-      </w:r>
-      <w:r>
-        <w:t xml:space="preserve"> While performing their development activities, team members </w:t>
-      </w:r>
-      <w:commentRangeStart w:id="71"/>
-      <w:r>
-        <w:t>need to exchange information, acquire knowledges</w:t>
-      </w:r>
-      <w:r>
-        <w:t xml:space="preserve">, ask for </w:t>
-      </w:r>
-      <w:r>
-        <w:t>decisions, negotiate their work items, consult and communicate to have a shared understanding of the requirements</w:t>
-      </w:r>
-      <w:r>
-        <w:t xml:space="preserve"> and so on. In order to fulfil these needs, members</w:t>
-      </w:r>
-      <w:r>
-        <w:t xml:space="preserve"> of Team-R</w:t>
-      </w:r>
-      <w:r>
-        <w:t xml:space="preserve"> have to coordinate with </w:t>
-      </w:r>
-      <w:r>
-        <w:t>their</w:t>
-      </w:r>
-      <w:r>
-        <w:t xml:space="preserve"> </w:t>
-      </w:r>
-      <w:r>
-        <w:t xml:space="preserve">peer </w:t>
-      </w:r>
-      <w:r>
-        <w:t>team members and</w:t>
-      </w:r>
-      <w:r>
-        <w:t>, at the same time, external team members which involves globally distributed members of other teams</w:t>
-      </w:r>
-      <w:commentRangeEnd w:id="71"/>
-      <w:r>
-        <w:rPr>
-          <w:rStyle w:val="CommentReference"/>
-        </w:rPr>
-        <w:commentReference w:id="71"/>
-      </w:r>
-      <w:r>
-        <w:t xml:space="preserve">. </w:t>
-      </w:r>
-      <w:commentRangeStart w:id="72"/>
-      <w:r>
-        <w:t xml:space="preserve">All the participants </w:t>
-      </w:r>
-      <w:commentRangeStart w:id="73"/>
-      <w:r>
-        <w:t xml:space="preserve">mentioned </w:t>
-      </w:r>
-      <w:commentRangeEnd w:id="73"/>
-      <w:r>
-        <w:rPr>
-          <w:rStyle w:val="CommentReference"/>
-        </w:rPr>
-        <w:commentReference w:id="73"/>
-      </w:r>
-      <w:r>
-        <w:t xml:space="preserve">that due to the extensive overlapping of product functional features, they have to rely on </w:t>
-      </w:r>
-      <w:commentRangeStart w:id="74"/>
-      <w:r>
-        <w:t xml:space="preserve">Team-C </w:t>
-      </w:r>
-      <w:commentRangeEnd w:id="74"/>
-      <w:r>
-        <w:rPr>
-          <w:rStyle w:val="CommentReference"/>
-        </w:rPr>
-        <w:commentReference w:id="74"/>
-      </w:r>
-      <w:r>
-        <w:t xml:space="preserve">and as </w:t>
-      </w:r>
-      <w:commentRangeEnd w:id="72"/>
-      <w:r>
-        <w:rPr>
-          <w:rStyle w:val="CommentReference"/>
-        </w:rPr>
-        <w:commentReference w:id="72"/>
-      </w:r>
-      <w:r>
-        <w:t>a result, a lot of communication and synchronisation efforts are</w:t>
-      </w:r>
-      <w:r>
-        <w:t xml:space="preserve"> performed</w:t>
-      </w:r>
-      <w:r>
-        <w:t xml:space="preserve"> to coordinate their activities</w:t>
-      </w:r>
-      <w:r>
-        <w:t xml:space="preserve">. </w:t>
-      </w:r>
-      <w:r>
-        <w:t xml:space="preserve">In the next paragraphs, I will discuss </w:t>
-      </w:r>
-      <w:r>
-        <w:rPr>
-          <w:strike/>
-        </w:rPr>
-        <w:t>about</w:t>
-      </w:r>
-      <w:r>
-        <w:t xml:space="preserve"> </w:t>
-      </w:r>
-      <w:r>
-        <w:t xml:space="preserve">the software development processes followed in each of the work streams. This </w:t>
-      </w:r>
-      <w:r>
-        <w:rPr>
-          <w:strike/>
-        </w:rPr>
-        <w:t>discussion</w:t>
-      </w:r>
-      <w:r>
-        <w:t xml:space="preserve"> will </w:t>
-      </w:r>
-      <w:commentRangeStart w:id="75"/>
-      <w:r>
-        <w:t xml:space="preserve">be supportive to point out the </w:t>
-      </w:r>
-      <w:commentRangeEnd w:id="75"/>
-      <w:r>
-        <w:rPr>
-          <w:rStyle w:val="CommentReference"/>
-        </w:rPr>
-        <w:commentReference w:id="75"/>
+        <w:commentReference w:id="21"/>
       </w:r>
       <w:r>
         <w:t>interdependencies and explanation of the analysis findings in late sections.</w:t>
@@ -1468,11 +1091,11 @@
       <w:pPr>
         <w:pStyle w:val="Heading4"/>
       </w:pPr>
-      <w:commentRangeStart w:id="76"/>
+      <w:commentRangeStart w:id="22"/>
       <w:r>
         <w:t>Product Enhancement Process</w:t>
       </w:r>
-      <w:commentRangeEnd w:id="76"/>
+      <w:commentRangeEnd w:id="22"/>
       <w:r>
         <w:rPr>
           <w:rStyle w:val="CommentReference"/>
@@ -1481,7 +1104,7 @@
           <w:iCs w:val="0"/>
           <w:color w:val="auto"/>
         </w:rPr>
-        <w:commentReference w:id="76"/>
+        <w:commentReference w:id="22"/>
       </w:r>
     </w:p>
     <w:p>
@@ -1629,11 +1252,7 @@
         <w:t xml:space="preserve"> process where all the POs (both local and global) and development teams participate and </w:t>
       </w:r>
       <w:r>
-        <w:t xml:space="preserve">finalise whether to accept of </w:t>
-      </w:r>
-      <w:r>
-        <w:lastRenderedPageBreak/>
-        <w:t xml:space="preserve">discard any idea. </w:t>
+        <w:t xml:space="preserve">finalise whether to accept of discard any idea. </w:t>
       </w:r>
       <w:r>
         <w:t xml:space="preserve">During this analysis, all the required expertise and high-level dependencies are identified to distribute the tasks to the teams of matching expertise and involve them in the requirement prioritisation process. </w:t>
@@ -1685,7 +1304,11 @@
         <w:t>The product enhancement releases are scheduled around every 4 months and it includes all the sprint releases completed within that time.</w:t>
       </w:r>
       <w:r>
-        <w:t xml:space="preserve"> The new enhancement requirements are assigned to a particular team, after that the team performs impact analysis of enhancement. This analysis may result in involvement of other specialised teams impacted</w:t>
+        <w:t xml:space="preserve"> The new enhancement requirements are assigned to a particular team, after that the team performs impact analysis of enhancement. This </w:t>
+      </w:r>
+      <w:r>
+        <w:lastRenderedPageBreak/>
+        <w:t>analysis may result in involvement of other specialised teams impacted</w:t>
       </w:r>
       <w:r>
         <w:t>, for example, Team-R would be involved in any new enhancement that has impact on what needs to be replicated.</w:t>
@@ -1866,16 +1489,16 @@
       <w:pPr>
         <w:jc w:val="both"/>
       </w:pPr>
-      <w:commentRangeStart w:id="77"/>
+      <w:commentRangeStart w:id="23"/>
       <w:r>
         <w:t xml:space="preserve">The team has got a local tester to perform acceptance tests and participates in all the software </w:t>
       </w:r>
-      <w:commentRangeEnd w:id="77"/>
+      <w:commentRangeEnd w:id="23"/>
       <w:r>
         <w:rPr>
           <w:rStyle w:val="CommentReference"/>
         </w:rPr>
-        <w:commentReference w:id="77"/>
+        <w:commentReference w:id="23"/>
       </w:r>
       <w:r>
         <w:t>development activities. Tester is a part of the planning and he attends all the meetings, such as sprint planning, backlog refinement, daily standup, sprint review and retrospectives, code reviews. He can see what is being discussed in those meetings and develop understanding about what is the requirement, what is the solution. Based on this understanding</w:t>
@@ -1917,7 +1540,6 @@
         <w:jc w:val="both"/>
       </w:pPr>
       <w:r>
-        <w:lastRenderedPageBreak/>
         <w:t>The team conducts regular ‘</w:t>
       </w:r>
       <w:r>
@@ -1989,6 +1611,7 @@
         <w:jc w:val="both"/>
       </w:pPr>
       <w:r>
+        <w:lastRenderedPageBreak/>
         <w:t xml:space="preserve">The tester’s squad board also has Pending, Test in progress, Test completed columns. </w:t>
       </w:r>
       <w:r>
@@ -2037,7 +1660,7 @@
       <w:r>
         <w:t xml:space="preserve">the purpose of this demo is to show how the solution works in the system. </w:t>
       </w:r>
-      <w:commentRangeStart w:id="78"/>
+      <w:commentRangeStart w:id="24"/>
       <w:r>
         <w:t>T</w:t>
       </w:r>
@@ -2067,12 +1690,12 @@
       <w:r>
         <w:t>"</w:t>
       </w:r>
-      <w:commentRangeEnd w:id="78"/>
+      <w:commentRangeEnd w:id="24"/>
       <w:r>
         <w:rPr>
           <w:rStyle w:val="CommentReference"/>
         </w:rPr>
-        <w:commentReference w:id="78"/>
+        <w:commentReference w:id="24"/>
       </w:r>
     </w:p>
     <w:p>
@@ -2179,11 +1802,11 @@
       <w:pPr>
         <w:pStyle w:val="Heading4"/>
       </w:pPr>
-      <w:commentRangeStart w:id="79"/>
+      <w:commentRangeStart w:id="25"/>
       <w:r>
         <w:t xml:space="preserve">Bug fixing (Firefighting) Process </w:t>
       </w:r>
-      <w:commentRangeEnd w:id="79"/>
+      <w:commentRangeEnd w:id="25"/>
       <w:r>
         <w:rPr>
           <w:rStyle w:val="CommentReference"/>
@@ -2192,7 +1815,7 @@
           <w:iCs w:val="0"/>
           <w:color w:val="auto"/>
         </w:rPr>
-        <w:commentReference w:id="79"/>
+        <w:commentReference w:id="25"/>
       </w:r>
     </w:p>
     <w:p>
@@ -2283,13 +1906,9 @@
         <w:t>reported</w:t>
       </w:r>
       <w:r>
-        <w:t xml:space="preserve"> to the development team using proper channel. If the bug is identified by the tester or the QA team, they need to report by creating a JIRA ticket with details of </w:t>
-      </w:r>
-      <w:r>
-        <w:lastRenderedPageBreak/>
-        <w:t xml:space="preserve">the problem they are facing. </w:t>
-      </w:r>
-      <w:commentRangeStart w:id="80"/>
+        <w:t xml:space="preserve"> to the development team using proper channel. If the bug is identified by the tester or the QA team, they need to report by creating a JIRA ticket with details of the problem they are facing. </w:t>
+      </w:r>
+      <w:commentRangeStart w:id="26"/>
       <w:r>
         <w:t>In case of the support team or clients, then they have to use a ‘</w:t>
       </w:r>
@@ -2306,12 +1925,12 @@
       <w:r>
         <w:t>Another communication channel that is popular in this case is email and any of the parties can directly report any bug by sending email to any predefined or known point of contact, such as DM or any specific developer.</w:t>
       </w:r>
-      <w:commentRangeEnd w:id="80"/>
+      <w:commentRangeEnd w:id="26"/>
       <w:r>
         <w:rPr>
           <w:rStyle w:val="CommentReference"/>
         </w:rPr>
-        <w:commentReference w:id="80"/>
+        <w:commentReference w:id="26"/>
       </w:r>
     </w:p>
     <w:p>
@@ -2322,6 +1941,7 @@
         <w:rPr>
           <w:noProof/>
         </w:rPr>
+        <w:lastRenderedPageBreak/>
         <w:drawing>
           <wp:anchor distT="0" distB="0" distL="114300" distR="114300" simplePos="0" relativeHeight="251658240" behindDoc="1" locked="0" layoutInCell="1" allowOverlap="1" wp14:anchorId="00D63630" wp14:editId="4873811A">
             <wp:simplePos x="0" y="0"/>
@@ -2479,7 +2099,7 @@
       <w:pPr>
         <w:jc w:val="both"/>
       </w:pPr>
-      <w:commentRangeStart w:id="81"/>
+      <w:commentRangeStart w:id="27"/>
       <w:r>
         <w:t xml:space="preserve">Alternatively, the adhoc support cases are handled by the firefighting team lead by DM and he will either himself will work for the solution or assign any fellow developers to solve that. The </w:t>
       </w:r>
@@ -2536,12 +2156,12 @@
       <w:r>
         <w:t>, otherwise goes through further development and testing process.</w:t>
       </w:r>
-      <w:commentRangeEnd w:id="81"/>
+      <w:commentRangeEnd w:id="27"/>
       <w:r>
         <w:rPr>
           <w:rStyle w:val="CommentReference"/>
         </w:rPr>
-        <w:commentReference w:id="81"/>
+        <w:commentReference w:id="27"/>
       </w:r>
     </w:p>
     <w:p>
@@ -2551,7 +2171,7 @@
       <w:r>
         <w:t xml:space="preserve">The overall bug fixing process also goes through certain process management activities which is particularly performed by both the Scrum Masters and the Development Manager. Process management activities includes decision making, impact analysis based on development team dependencies, task synchronization between teams (both local and global), progress tracking and sharing and other management activities. </w:t>
       </w:r>
-      <w:commentRangeStart w:id="82"/>
+      <w:commentRangeStart w:id="28"/>
       <w:r>
         <w:t xml:space="preserve">These activities play a vital role in </w:t>
       </w:r>
@@ -2561,12 +2181,12 @@
       <w:r>
         <w:t>case of coordinating the entire bug fixing process effectively.</w:t>
       </w:r>
-      <w:commentRangeEnd w:id="82"/>
+      <w:commentRangeEnd w:id="28"/>
       <w:r>
         <w:rPr>
           <w:rStyle w:val="CommentReference"/>
         </w:rPr>
-        <w:commentReference w:id="82"/>
+        <w:commentReference w:id="28"/>
       </w:r>
     </w:p>
     <w:p>
@@ -2585,16 +2205,16 @@
       <w:r>
         <w:t xml:space="preserve">synchronise their works because of the </w:t>
       </w:r>
-      <w:commentRangeStart w:id="83"/>
+      <w:commentRangeStart w:id="29"/>
       <w:r>
         <w:t xml:space="preserve">input-output dependency </w:t>
       </w:r>
-      <w:commentRangeEnd w:id="83"/>
+      <w:commentRangeEnd w:id="29"/>
       <w:r>
         <w:rPr>
           <w:rStyle w:val="CommentReference"/>
         </w:rPr>
-        <w:commentReference w:id="83"/>
+        <w:commentReference w:id="29"/>
       </w:r>
       <w:r>
         <w:fldChar w:fldCharType="begin" w:fldLock="1"/>
@@ -2617,16 +2237,16 @@
       <w:r>
         <w:t xml:space="preserve">, </w:t>
       </w:r>
-      <w:commentRangeStart w:id="84"/>
+      <w:commentRangeStart w:id="30"/>
       <w:r>
         <w:t xml:space="preserve">exchange knowledge </w:t>
       </w:r>
-      <w:commentRangeEnd w:id="84"/>
+      <w:commentRangeEnd w:id="30"/>
       <w:r>
         <w:rPr>
           <w:rStyle w:val="CommentReference"/>
         </w:rPr>
-        <w:commentReference w:id="84"/>
+        <w:commentReference w:id="30"/>
       </w:r>
       <w:r>
         <w:fldChar w:fldCharType="begin" w:fldLock="1"/>
@@ -2705,19 +2325,19 @@
       <w:pPr>
         <w:pStyle w:val="Heading3"/>
       </w:pPr>
-      <w:commentRangeStart w:id="85"/>
+      <w:commentRangeStart w:id="31"/>
       <w:r>
         <w:lastRenderedPageBreak/>
         <w:t>Analysis of Coordination process using SNA</w:t>
       </w:r>
-      <w:commentRangeEnd w:id="85"/>
+      <w:commentRangeEnd w:id="31"/>
       <w:r>
         <w:rPr>
           <w:rStyle w:val="CommentReference"/>
           <w:rFonts w:asciiTheme="minorHAnsi" w:eastAsiaTheme="minorHAnsi" w:hAnsiTheme="minorHAnsi" w:cstheme="minorBidi"/>
           <w:color w:val="auto"/>
         </w:rPr>
-        <w:commentReference w:id="85"/>
+        <w:commentReference w:id="31"/>
       </w:r>
     </w:p>
     <w:p/>
@@ -3188,7 +2808,7 @@
       <w:r>
         <w:t>The SM mentioned that, “</w:t>
       </w:r>
-      <w:commentRangeStart w:id="86"/>
+      <w:commentRangeStart w:id="32"/>
       <w:r>
         <w:rPr>
           <w:i/>
@@ -3199,12 +2819,12 @@
       <w:r>
         <w:t>”</w:t>
       </w:r>
-      <w:commentRangeEnd w:id="86"/>
+      <w:commentRangeEnd w:id="32"/>
       <w:r>
         <w:rPr>
           <w:rStyle w:val="CommentReference"/>
         </w:rPr>
-        <w:commentReference w:id="86"/>
+        <w:commentReference w:id="32"/>
       </w:r>
     </w:p>
     <w:p>
@@ -3699,7 +3319,7 @@
 
 <file path=word/comments.xml><?xml version="1.0" encoding="utf-8"?>
 <w:comments xmlns:wpc="http://schemas.microsoft.com/office/word/2010/wordprocessingCanvas" xmlns:cx="http://schemas.microsoft.com/office/drawing/2014/chartex" xmlns:cx1="http://schemas.microsoft.com/office/drawing/2015/9/8/chartex" xmlns:cx2="http://schemas.microsoft.com/office/drawing/2015/10/21/chartex" xmlns:cx3="http://schemas.microsoft.com/office/drawing/2016/5/9/chartex" xmlns:cx4="http://schemas.microsoft.com/office/drawing/2016/5/10/chartex" xmlns:cx5="http://schemas.microsoft.com/office/drawing/2016/5/11/chartex" xmlns:cx6="http://schemas.microsoft.com/office/drawing/2016/5/12/chartex" xmlns:cx7="http://schemas.microsoft.com/office/drawing/2016/5/13/chartex" xmlns:cx8="http://schemas.microsoft.com/office/drawing/2016/5/14/chartex" xmlns:mc="http://schemas.openxmlformats.org/markup-compatibility/2006" xmlns:aink="http://schemas.microsoft.com/office/drawing/2016/ink" xmlns:am3d="http://schemas.microsoft.com/office/drawing/2017/model3d" xmlns:o="urn:schemas-microsoft-com:office:office" xmlns:r="http://schemas.openxmlformats.org/officeDocument/2006/relationships" xmlns:m="http://schemas.openxmlformats.org/officeDocument/2006/math" xmlns:v="urn:schemas-microsoft-com:vml" xmlns:wp14="http://schemas.microsoft.com/office/word/2010/wordprocessingDrawing" xmlns:wp="http://schemas.openxmlformats.org/drawingml/2006/wordprocessingDrawing" xmlns:w10="urn:schemas-microsoft-com:office:word" xmlns:w="http://schemas.openxmlformats.org/wordprocessingml/2006/main" xmlns:w14="http://schemas.microsoft.com/office/word/2010/wordml" xmlns:w15="http://schemas.microsoft.com/office/word/2012/wordml" xmlns:w16cid="http://schemas.microsoft.com/office/word/2016/wordml/cid" xmlns:w16se="http://schemas.microsoft.com/office/word/2015/wordml/symex" xmlns:wpg="http://schemas.microsoft.com/office/word/2010/wordprocessingGroup" xmlns:wpi="http://schemas.microsoft.com/office/word/2010/wordprocessingInk" xmlns:wne="http://schemas.microsoft.com/office/word/2006/wordml" xmlns:wps="http://schemas.microsoft.com/office/word/2010/wordprocessingShape" mc:Ignorable="w14 w15 w16se w16cid wp14">
-  <w:comment w:id="53" w:author="Mali Senapathi" w:date="2020-09-23T12:34:00Z" w:initials="MS">
+  <w:comment w:id="0" w:author="Mali Senapathi" w:date="2020-09-23T12:34:00Z" w:initials="MS">
     <w:p>
       <w:pPr>
         <w:pStyle w:val="CommentText"/>
@@ -3715,7 +3335,7 @@
       </w:r>
     </w:p>
   </w:comment>
-  <w:comment w:id="55" w:author="Jim Buchan" w:date="2020-09-14T15:54:00Z" w:initials="JB">
+  <w:comment w:id="1" w:author="Jim Buchan" w:date="2020-09-14T15:54:00Z" w:initials="JB">
     <w:p>
       <w:pPr>
         <w:pStyle w:val="CommentText"/>
@@ -3731,7 +3351,7 @@
       </w:r>
     </w:p>
   </w:comment>
-  <w:comment w:id="56" w:author="Jim Buchan" w:date="2020-09-14T15:52:00Z" w:initials="JB">
+  <w:comment w:id="2" w:author="Jim Buchan" w:date="2020-09-14T15:52:00Z" w:initials="JB">
     <w:p>
       <w:pPr>
         <w:pStyle w:val="CommentText"/>
@@ -3747,7 +3367,7 @@
       </w:r>
     </w:p>
   </w:comment>
-  <w:comment w:id="57" w:author="Jim Buchan" w:date="2020-09-14T15:55:00Z" w:initials="JB">
+  <w:comment w:id="3" w:author="Jim Buchan" w:date="2020-09-14T15:55:00Z" w:initials="JB">
     <w:p>
       <w:pPr>
         <w:pStyle w:val="CommentText"/>
@@ -3763,7 +3383,7 @@
       </w:r>
     </w:p>
   </w:comment>
-  <w:comment w:id="59" w:author="Mali Senapathi" w:date="2020-09-23T12:38:00Z" w:initials="MS">
+  <w:comment w:id="5" w:author="Mali Senapathi" w:date="2020-09-23T12:38:00Z" w:initials="MS">
     <w:p>
       <w:pPr>
         <w:pStyle w:val="CommentText"/>
@@ -3779,7 +3399,7 @@
       </w:r>
     </w:p>
   </w:comment>
-  <w:comment w:id="61" w:author="Jim Buchan" w:date="2020-09-14T15:56:00Z" w:initials="JB">
+  <w:comment w:id="7" w:author="Jim Buchan" w:date="2020-09-14T15:56:00Z" w:initials="JB">
     <w:p>
       <w:pPr>
         <w:pStyle w:val="CommentText"/>
@@ -3793,12 +3413,14 @@
       <w:r>
         <w:t xml:space="preserve">too </w:t>
       </w:r>
+      <w:bookmarkStart w:id="8" w:name="_GoBack"/>
       <w:r>
         <w:t>colloquial</w:t>
       </w:r>
+      <w:bookmarkEnd w:id="8"/>
     </w:p>
   </w:comment>
-  <w:comment w:id="67" w:author="Mali Senapathi" w:date="2020-09-23T12:42:00Z" w:initials="MS">
+  <w:comment w:id="14" w:author="Mali Senapathi" w:date="2020-09-23T12:42:00Z" w:initials="MS">
     <w:p>
       <w:pPr>
         <w:pStyle w:val="CommentText"/>
@@ -3813,19 +3435,11 @@
         <w:t xml:space="preserve">follow a </w:t>
       </w:r>
       <w:r>
-        <w:t xml:space="preserve">consistent format (e.g. </w:t>
-      </w:r>
-      <w:r>
-        <w:t xml:space="preserve">as above) to describe the </w:t>
-      </w:r>
-      <w:r>
-        <w:t>teams</w:t>
-      </w:r>
-      <w:bookmarkStart w:id="68" w:name="_GoBack"/>
-      <w:bookmarkEnd w:id="68"/>
+        <w:t>consistent format (e.g. as above) to describe the teams</w:t>
+      </w:r>
     </w:p>
   </w:comment>
-  <w:comment w:id="69" w:author="Jim Buchan" w:date="2020-09-15T11:06:00Z" w:initials="JB">
+  <w:comment w:id="15" w:author="Jim Buchan" w:date="2020-09-15T11:06:00Z" w:initials="JB">
     <w:p>
       <w:pPr>
         <w:pStyle w:val="CommentText"/>
@@ -3844,7 +3458,7 @@
       </w:r>
     </w:p>
   </w:comment>
-  <w:comment w:id="70" w:author="Jim Buchan" w:date="2020-09-15T11:10:00Z" w:initials="JB">
+  <w:comment w:id="16" w:author="Jim Buchan" w:date="2020-09-15T11:10:00Z" w:initials="JB">
     <w:p>
       <w:pPr>
         <w:pStyle w:val="CommentText"/>
@@ -3868,7 +3482,7 @@
       </w:r>
     </w:p>
   </w:comment>
-  <w:comment w:id="71" w:author="Jim Buchan" w:date="2020-09-15T11:16:00Z" w:initials="JB">
+  <w:comment w:id="17" w:author="Jim Buchan" w:date="2020-09-15T11:16:00Z" w:initials="JB">
     <w:p>
       <w:pPr>
         <w:pStyle w:val="CommentText"/>
@@ -3884,7 +3498,7 @@
       </w:r>
     </w:p>
   </w:comment>
-  <w:comment w:id="73" w:author="Jim Buchan" w:date="2020-09-15T11:13:00Z" w:initials="JB">
+  <w:comment w:id="19" w:author="Jim Buchan" w:date="2020-09-15T11:13:00Z" w:initials="JB">
     <w:p>
       <w:pPr>
         <w:pStyle w:val="CommentText"/>
@@ -3900,7 +3514,7 @@
       </w:r>
     </w:p>
   </w:comment>
-  <w:comment w:id="74" w:author="Jim Buchan" w:date="2020-09-15T11:14:00Z" w:initials="JB">
+  <w:comment w:id="20" w:author="Jim Buchan" w:date="2020-09-15T11:14:00Z" w:initials="JB">
     <w:p>
       <w:pPr>
         <w:pStyle w:val="CommentText"/>
@@ -3916,7 +3530,7 @@
       </w:r>
     </w:p>
   </w:comment>
-  <w:comment w:id="72" w:author="Jim Buchan" w:date="2020-09-15T11:15:00Z" w:initials="JB">
+  <w:comment w:id="18" w:author="Jim Buchan" w:date="2020-09-15T11:15:00Z" w:initials="JB">
     <w:p>
       <w:pPr>
         <w:pStyle w:val="CommentText"/>
@@ -3932,7 +3546,7 @@
       </w:r>
     </w:p>
   </w:comment>
-  <w:comment w:id="75" w:author="Jim Buchan" w:date="2020-09-15T11:19:00Z" w:initials="JB">
+  <w:comment w:id="21" w:author="Jim Buchan" w:date="2020-09-15T11:19:00Z" w:initials="JB">
     <w:p>
       <w:pPr>
         <w:pStyle w:val="CommentText"/>
@@ -3951,7 +3565,7 @@
       </w:r>
     </w:p>
   </w:comment>
-  <w:comment w:id="76" w:author="Jim Buchan" w:date="2020-09-15T11:30:00Z" w:initials="JB">
+  <w:comment w:id="22" w:author="Jim Buchan" w:date="2020-09-15T11:30:00Z" w:initials="JB">
     <w:p>
       <w:pPr>
         <w:pStyle w:val="CommentText"/>
@@ -3991,7 +3605,7 @@
       </w:r>
     </w:p>
   </w:comment>
-  <w:comment w:id="77" w:author="Jim Buchan" w:date="2020-09-15T11:35:00Z" w:initials="JB">
+  <w:comment w:id="23" w:author="Jim Buchan" w:date="2020-09-15T11:35:00Z" w:initials="JB">
     <w:p>
       <w:pPr>
         <w:pStyle w:val="CommentText"/>
@@ -4007,7 +3621,7 @@
       </w:r>
     </w:p>
   </w:comment>
-  <w:comment w:id="78" w:author="Jim Buchan" w:date="2020-09-15T11:37:00Z" w:initials="JB">
+  <w:comment w:id="24" w:author="Jim Buchan" w:date="2020-09-15T11:37:00Z" w:initials="JB">
     <w:p>
       <w:pPr>
         <w:pStyle w:val="CommentText"/>
@@ -4023,7 +3637,7 @@
       </w:r>
     </w:p>
   </w:comment>
-  <w:comment w:id="79" w:author="Jim Buchan" w:date="2020-09-15T11:38:00Z" w:initials="JB">
+  <w:comment w:id="25" w:author="Jim Buchan" w:date="2020-09-15T11:38:00Z" w:initials="JB">
     <w:p>
       <w:pPr>
         <w:pStyle w:val="CommentText"/>
@@ -4039,7 +3653,7 @@
       </w:r>
     </w:p>
   </w:comment>
-  <w:comment w:id="80" w:author="Jim Buchan" w:date="2020-09-15T11:42:00Z" w:initials="JB">
+  <w:comment w:id="26" w:author="Jim Buchan" w:date="2020-09-15T11:42:00Z" w:initials="JB">
     <w:p>
       <w:pPr>
         <w:pStyle w:val="CommentText"/>
@@ -4055,7 +3669,7 @@
       </w:r>
     </w:p>
   </w:comment>
-  <w:comment w:id="81" w:author="Jim Buchan" w:date="2020-09-15T11:43:00Z" w:initials="JB">
+  <w:comment w:id="27" w:author="Jim Buchan" w:date="2020-09-15T11:43:00Z" w:initials="JB">
     <w:p>
       <w:pPr>
         <w:pStyle w:val="CommentText"/>
@@ -4071,7 +3685,7 @@
       </w:r>
     </w:p>
   </w:comment>
-  <w:comment w:id="82" w:author="Jim Buchan" w:date="2020-09-15T11:44:00Z" w:initials="JB">
+  <w:comment w:id="28" w:author="Jim Buchan" w:date="2020-09-15T11:44:00Z" w:initials="JB">
     <w:p>
       <w:pPr>
         <w:pStyle w:val="CommentText"/>
@@ -4087,7 +3701,7 @@
       </w:r>
     </w:p>
   </w:comment>
-  <w:comment w:id="83" w:author="Jim Buchan" w:date="2020-09-15T11:44:00Z" w:initials="JB">
+  <w:comment w:id="29" w:author="Jim Buchan" w:date="2020-09-15T11:44:00Z" w:initials="JB">
     <w:p>
       <w:pPr>
         <w:pStyle w:val="CommentText"/>
@@ -4108,7 +3722,7 @@
       <w:proofErr w:type="spellEnd"/>
     </w:p>
   </w:comment>
-  <w:comment w:id="84" w:author="Jim Buchan" w:date="2020-09-15T11:45:00Z" w:initials="JB">
+  <w:comment w:id="30" w:author="Jim Buchan" w:date="2020-09-15T11:45:00Z" w:initials="JB">
     <w:p>
       <w:pPr>
         <w:pStyle w:val="CommentText"/>
@@ -4124,7 +3738,7 @@
       </w:r>
     </w:p>
   </w:comment>
-  <w:comment w:id="85" w:author="Jim Buchan" w:date="2020-09-15T11:48:00Z" w:initials="JB">
+  <w:comment w:id="31" w:author="Jim Buchan" w:date="2020-09-15T11:48:00Z" w:initials="JB">
     <w:p>
       <w:pPr>
         <w:pStyle w:val="CommentText"/>
@@ -4151,7 +3765,7 @@
       </w:r>
     </w:p>
   </w:comment>
-  <w:comment w:id="86" w:author="Jim Buchan" w:date="2020-09-15T11:46:00Z" w:initials="JB">
+  <w:comment w:id="32" w:author="Jim Buchan" w:date="2020-09-15T11:46:00Z" w:initials="JB">
     <w:p>
       <w:pPr>
         <w:pStyle w:val="CommentText"/>
@@ -4173,8 +3787,8 @@
 <file path=word/commentsExtended.xml><?xml version="1.0" encoding="utf-8"?>
 <w15:commentsEx xmlns:wpc="http://schemas.microsoft.com/office/word/2010/wordprocessingCanvas" xmlns:cx="http://schemas.microsoft.com/office/drawing/2014/chartex" xmlns:cx1="http://schemas.microsoft.com/office/drawing/2015/9/8/chartex" xmlns:cx2="http://schemas.microsoft.com/office/drawing/2015/10/21/chartex" xmlns:cx3="http://schemas.microsoft.com/office/drawing/2016/5/9/chartex" xmlns:cx4="http://schemas.microsoft.com/office/drawing/2016/5/10/chartex" xmlns:cx5="http://schemas.microsoft.com/office/drawing/2016/5/11/chartex" xmlns:cx6="http://schemas.microsoft.com/office/drawing/2016/5/12/chartex" xmlns:cx7="http://schemas.microsoft.com/office/drawing/2016/5/13/chartex" xmlns:cx8="http://schemas.microsoft.com/office/drawing/2016/5/14/chartex" xmlns:mc="http://schemas.openxmlformats.org/markup-compatibility/2006" xmlns:aink="http://schemas.microsoft.com/office/drawing/2016/ink" xmlns:am3d="http://schemas.microsoft.com/office/drawing/2017/model3d" xmlns:o="urn:schemas-microsoft-com:office:office" xmlns:r="http://schemas.openxmlformats.org/officeDocument/2006/relationships" xmlns:m="http://schemas.openxmlformats.org/officeDocument/2006/math" xmlns:v="urn:schemas-microsoft-com:vml" xmlns:wp14="http://schemas.microsoft.com/office/word/2010/wordprocessingDrawing" xmlns:wp="http://schemas.openxmlformats.org/drawingml/2006/wordprocessingDrawing" xmlns:w10="urn:schemas-microsoft-com:office:word" xmlns:w="http://schemas.openxmlformats.org/wordprocessingml/2006/main" xmlns:w14="http://schemas.microsoft.com/office/word/2010/wordml" xmlns:w15="http://schemas.microsoft.com/office/word/2012/wordml" xmlns:w16cid="http://schemas.microsoft.com/office/word/2016/wordml/cid" xmlns:w16se="http://schemas.microsoft.com/office/word/2015/wordml/symex" xmlns:wpg="http://schemas.microsoft.com/office/word/2010/wordprocessingGroup" xmlns:wpi="http://schemas.microsoft.com/office/word/2010/wordprocessingInk" xmlns:wne="http://schemas.microsoft.com/office/word/2006/wordml" xmlns:wps="http://schemas.microsoft.com/office/word/2010/wordprocessingShape" mc:Ignorable="w14 w15 w16se w16cid wp14">
   <w15:commentEx w15:paraId="01699698" w15:done="0"/>
-  <w15:commentEx w15:paraId="50B94883" w15:done="0"/>
-  <w15:commentEx w15:paraId="70448117" w15:done="0"/>
+  <w15:commentEx w15:paraId="50B94883" w15:done="1"/>
+  <w15:commentEx w15:paraId="70448117" w15:done="1"/>
   <w15:commentEx w15:paraId="68FEC5FD" w15:done="0"/>
   <w15:commentEx w15:paraId="18C4F732" w15:done="0"/>
   <w15:commentEx w15:paraId="42B7A410" w15:done="0"/>
@@ -4230,10 +3844,7 @@
 <file path=word/commentsIds.xml><?xml version="1.0" encoding="utf-8"?>
 <w16cid:commentsIds xmlns:wpc="http://schemas.microsoft.com/office/word/2010/wordprocessingCanvas" xmlns:cx="http://schemas.microsoft.com/office/drawing/2014/chartex" xmlns:cx1="http://schemas.microsoft.com/office/drawing/2015/9/8/chartex" xmlns:cx2="http://schemas.microsoft.com/office/drawing/2015/10/21/chartex" xmlns:cx3="http://schemas.microsoft.com/office/drawing/2016/5/9/chartex" xmlns:cx4="http://schemas.microsoft.com/office/drawing/2016/5/10/chartex" xmlns:cx5="http://schemas.microsoft.com/office/drawing/2016/5/11/chartex" xmlns:cx6="http://schemas.microsoft.com/office/drawing/2016/5/12/chartex" xmlns:cx7="http://schemas.microsoft.com/office/drawing/2016/5/13/chartex" xmlns:cx8="http://schemas.microsoft.com/office/drawing/2016/5/14/chartex" xmlns:mc="http://schemas.openxmlformats.org/markup-compatibility/2006" xmlns:aink="http://schemas.microsoft.com/office/drawing/2016/ink" xmlns:am3d="http://schemas.microsoft.com/office/drawing/2017/model3d" xmlns:o="urn:schemas-microsoft-com:office:office" xmlns:r="http://schemas.openxmlformats.org/officeDocument/2006/relationships" xmlns:m="http://schemas.openxmlformats.org/officeDocument/2006/math" xmlns:v="urn:schemas-microsoft-com:vml" xmlns:wp14="http://schemas.microsoft.com/office/word/2010/wordprocessingDrawing" xmlns:wp="http://schemas.openxmlformats.org/drawingml/2006/wordprocessingDrawing" xmlns:w10="urn:schemas-microsoft-com:office:word" xmlns:w="http://schemas.openxmlformats.org/wordprocessingml/2006/main" xmlns:w14="http://schemas.microsoft.com/office/word/2010/wordml" xmlns:w15="http://schemas.microsoft.com/office/word/2012/wordml" xmlns:w16cid="http://schemas.microsoft.com/office/word/2016/wordml/cid" xmlns:w16se="http://schemas.microsoft.com/office/word/2015/wordml/symex" xmlns:wpg="http://schemas.microsoft.com/office/word/2010/wordprocessingGroup" xmlns:wpi="http://schemas.microsoft.com/office/word/2010/wordprocessingInk" xmlns:wne="http://schemas.microsoft.com/office/word/2006/wordml" xmlns:wps="http://schemas.microsoft.com/office/word/2010/wordprocessingShape" mc:Ignorable="w14 w15 w16se w16cid wp14">
   <w16cid:commentId w16cid:paraId="01699698" w16cid:durableId="2315BF66"/>
-  <w16cid:commentId w16cid:paraId="50B94883" w16cid:durableId="230A10B6"/>
-  <w16cid:commentId w16cid:paraId="70448117" w16cid:durableId="230A1053"/>
   <w16cid:commentId w16cid:paraId="68FEC5FD" w16cid:durableId="230A10D4"/>
-  <w16cid:commentId w16cid:paraId="18C4F732" w16cid:durableId="2315C038"/>
   <w16cid:commentId w16cid:paraId="42B7A410" w16cid:durableId="230A1116"/>
   <w16cid:commentId w16cid:paraId="4848F9EB" w16cid:durableId="2315C147"/>
   <w16cid:commentId w16cid:paraId="77F79C46" w16cid:durableId="230B1EB3"/>
@@ -4405,7 +4016,7 @@
       </w:pPr>
     </w:pPrDefault>
   </w:docDefaults>
-  <w:latentStyles w:defLockedState="0" w:defUIPriority="99" w:defSemiHidden="0" w:defUnhideWhenUsed="0" w:defQFormat="0" w:count="376">
+  <w:latentStyles w:defLockedState="0" w:defUIPriority="99" w:defSemiHidden="0" w:defUnhideWhenUsed="0" w:defQFormat="0" w:count="377">
     <w:lsdException w:name="Normal" w:uiPriority="0" w:qFormat="1"/>
     <w:lsdException w:name="heading 1" w:uiPriority="9" w:qFormat="1"/>
     <w:lsdException w:name="heading 2" w:semiHidden="1" w:uiPriority="9" w:unhideWhenUsed="1" w:qFormat="1"/>
@@ -4511,7 +4122,6 @@
     <w:lsdException w:name="HTML Sample" w:semiHidden="1" w:unhideWhenUsed="1"/>
     <w:lsdException w:name="HTML Typewriter" w:semiHidden="1" w:unhideWhenUsed="1"/>
     <w:lsdException w:name="HTML Variable" w:semiHidden="1" w:unhideWhenUsed="1"/>
-    <w:lsdException w:name="Normal Table" w:semiHidden="1" w:unhideWhenUsed="1"/>
     <w:lsdException w:name="annotation subject" w:semiHidden="1" w:unhideWhenUsed="1"/>
     <w:lsdException w:name="No List" w:semiHidden="1" w:unhideWhenUsed="1"/>
     <w:lsdException w:name="Outline List 1" w:semiHidden="1" w:unhideWhenUsed="1"/>
@@ -4558,10 +4168,8 @@
     <w:lsdException w:name="Table Subtle 2" w:semiHidden="1" w:unhideWhenUsed="1"/>
     <w:lsdException w:name="Table Web 1" w:semiHidden="1" w:unhideWhenUsed="1"/>
     <w:lsdException w:name="Table Web 2" w:semiHidden="1" w:unhideWhenUsed="1"/>
-    <w:lsdException w:name="Table Web 3" w:semiHidden="1" w:unhideWhenUsed="1"/>
     <w:lsdException w:name="Balloon Text" w:semiHidden="1" w:unhideWhenUsed="1"/>
     <w:lsdException w:name="Table Grid" w:uiPriority="39"/>
-    <w:lsdException w:name="Table Theme" w:semiHidden="1" w:unhideWhenUsed="1"/>
     <w:lsdException w:name="Placeholder Text" w:semiHidden="1"/>
     <w:lsdException w:name="No Spacing" w:uiPriority="1" w:qFormat="1"/>
     <w:lsdException w:name="Light Shading" w:uiPriority="60"/>
@@ -4782,6 +4390,7 @@
     <w:lsdException w:name="Hashtag" w:semiHidden="1" w:unhideWhenUsed="1"/>
     <w:lsdException w:name="Unresolved Mention" w:semiHidden="1" w:unhideWhenUsed="1"/>
     <w:lsdException w:name="Smart Link" w:semiHidden="1" w:unhideWhenUsed="1"/>
+    <w:lsdException w:name="Smart Link Error" w:semiHidden="1" w:unhideWhenUsed="1"/>
   </w:latentStyles>
   <w:style w:type="paragraph" w:default="1" w:styleId="Normal">
     <w:name w:val="Normal"/>
@@ -5367,7 +4976,7 @@
 </file>
 
 <file path=customXml/itemProps1.xml><?xml version="1.0" encoding="utf-8"?>
-<ds:datastoreItem xmlns:ds="http://schemas.openxmlformats.org/officeDocument/2006/customXml" ds:itemID="{2A425D04-5FAA-4F11-9E49-1A0D0FCE7BD9}">
+<ds:datastoreItem xmlns:ds="http://schemas.openxmlformats.org/officeDocument/2006/customXml" ds:itemID="{B4FFB43C-D0D9-411E-93BE-40364476BCE7}">
   <ds:schemaRefs>
     <ds:schemaRef ds:uri="http://schemas.openxmlformats.org/officeDocument/2006/bibliography"/>
   </ds:schemaRefs>

</xml_diff>